<commit_message>
se agregaron algunos casos de usos y se modifico el diagrama de casos de usos
</commit_message>
<xml_diff>
--- a/docs/trim1/5_diagrama_casos_uso/casos de usos.docx
+++ b/docs/trim1/5_diagrama_casos_uso/casos de usos.docx
@@ -1,6 +1,6 @@
 
 <file path=word/document.xml><?xml version="1.0" encoding="utf-8"?>
-<w:document xmlns:wpc="http://schemas.microsoft.com/office/word/2010/wordprocessingCanvas" xmlns:cx="http://schemas.microsoft.com/office/drawing/2014/chartex" xmlns:cx1="http://schemas.microsoft.com/office/drawing/2015/9/8/chartex" xmlns:cx2="http://schemas.microsoft.com/office/drawing/2015/10/21/chartex" xmlns:cx3="http://schemas.microsoft.com/office/drawing/2016/5/9/chartex" xmlns:cx4="http://schemas.microsoft.com/office/drawing/2016/5/10/chartex" xmlns:cx5="http://schemas.microsoft.com/office/drawing/2016/5/11/chartex" xmlns:cx6="http://schemas.microsoft.com/office/drawing/2016/5/12/chartex" xmlns:cx7="http://schemas.microsoft.com/office/drawing/2016/5/13/chartex" xmlns:cx8="http://schemas.microsoft.com/office/drawing/2016/5/14/chartex" xmlns:mc="http://schemas.openxmlformats.org/markup-compatibility/2006" xmlns:aink="http://schemas.microsoft.com/office/drawing/2016/ink" xmlns:am3d="http://schemas.microsoft.com/office/drawing/2017/model3d" xmlns:o="urn:schemas-microsoft-com:office:office" xmlns:oel="http://schemas.microsoft.com/office/2019/extlst" xmlns:r="http://schemas.openxmlformats.org/officeDocument/2006/relationships" xmlns:m="http://schemas.openxmlformats.org/officeDocument/2006/math" xmlns:v="urn:schemas-microsoft-com:vml" xmlns:wp14="http://schemas.microsoft.com/office/word/2010/wordprocessingDrawing" xmlns:wp="http://schemas.openxmlformats.org/drawingml/2006/wordprocessingDrawing" xmlns:w10="urn:schemas-microsoft-com:office:word" xmlns:w="http://schemas.openxmlformats.org/wordprocessingml/2006/main" xmlns:w14="http://schemas.microsoft.com/office/word/2010/wordml" xmlns:w15="http://schemas.microsoft.com/office/word/2012/wordml" xmlns:w16cex="http://schemas.microsoft.com/office/word/2018/wordml/cex" xmlns:w16cid="http://schemas.microsoft.com/office/word/2016/wordml/cid" xmlns:w16="http://schemas.microsoft.com/office/word/2018/wordml" xmlns:w16sdtdh="http://schemas.microsoft.com/office/word/2020/wordml/sdtdatahash" xmlns:w16se="http://schemas.microsoft.com/office/word/2015/wordml/symex" xmlns:wpg="http://schemas.microsoft.com/office/word/2010/wordprocessingGroup" xmlns:wpi="http://schemas.microsoft.com/office/word/2010/wordprocessingInk" xmlns:wne="http://schemas.microsoft.com/office/word/2006/wordml" xmlns:wps="http://schemas.microsoft.com/office/word/2010/wordprocessingShape" mc:Ignorable="w14 w15 w16se w16cid w16 w16cex w16sdtdh wp14">
+<w:document xmlns:wpc="http://schemas.microsoft.com/office/word/2010/wordprocessingCanvas" xmlns:cx="http://schemas.microsoft.com/office/drawing/2014/chartex" xmlns:cx1="http://schemas.microsoft.com/office/drawing/2015/9/8/chartex" xmlns:cx2="http://schemas.microsoft.com/office/drawing/2015/10/21/chartex" xmlns:cx3="http://schemas.microsoft.com/office/drawing/2016/5/9/chartex" xmlns:cx4="http://schemas.microsoft.com/office/drawing/2016/5/10/chartex" xmlns:cx5="http://schemas.microsoft.com/office/drawing/2016/5/11/chartex" xmlns:cx6="http://schemas.microsoft.com/office/drawing/2016/5/12/chartex" xmlns:cx7="http://schemas.microsoft.com/office/drawing/2016/5/13/chartex" xmlns:cx8="http://schemas.microsoft.com/office/drawing/2016/5/14/chartex" xmlns:mc="http://schemas.openxmlformats.org/markup-compatibility/2006" xmlns:aink="http://schemas.microsoft.com/office/drawing/2016/ink" xmlns:am3d="http://schemas.microsoft.com/office/drawing/2017/model3d" xmlns:o="urn:schemas-microsoft-com:office:office" xmlns:oel="http://schemas.microsoft.com/office/2019/extlst" xmlns:r="http://schemas.openxmlformats.org/officeDocument/2006/relationships" xmlns:m="http://schemas.openxmlformats.org/officeDocument/2006/math" xmlns:v="urn:schemas-microsoft-com:vml" xmlns:wp14="http://schemas.microsoft.com/office/word/2010/wordprocessingDrawing" xmlns:wp="http://schemas.openxmlformats.org/drawingml/2006/wordprocessingDrawing" xmlns:w10="urn:schemas-microsoft-com:office:word" xmlns:w="http://schemas.openxmlformats.org/wordprocessingml/2006/main" xmlns:w14="http://schemas.microsoft.com/office/word/2010/wordml" xmlns:w15="http://schemas.microsoft.com/office/word/2012/wordml" xmlns:w16cex="http://schemas.microsoft.com/office/word/2018/wordml/cex" xmlns:w16cid="http://schemas.microsoft.com/office/word/2016/wordml/cid" xmlns:w16="http://schemas.microsoft.com/office/word/2018/wordml" xmlns:w16du="http://schemas.microsoft.com/office/word/2023/wordml/word16du" xmlns:w16sdtdh="http://schemas.microsoft.com/office/word/2020/wordml/sdtdatahash" xmlns:w16se="http://schemas.microsoft.com/office/word/2015/wordml/symex" xmlns:wpg="http://schemas.microsoft.com/office/word/2010/wordprocessingGroup" xmlns:wpi="http://schemas.microsoft.com/office/word/2010/wordprocessingInk" xmlns:wne="http://schemas.microsoft.com/office/word/2006/wordml" xmlns:wps="http://schemas.microsoft.com/office/word/2010/wordprocessingShape" mc:Ignorable="w14 w15 w16se w16cid w16 w16cex w16sdtdh wp14">
   <w:body>
     <w:p>
       <w:r>
@@ -66,9 +66,9 @@
         <w:lastRenderedPageBreak/>
         <w:drawing>
           <wp:inline distT="0" distB="0" distL="0" distR="0">
-            <wp:extent cx="5231130" cy="7336465"/>
-            <wp:effectExtent l="0" t="0" r="7620" b="0"/>
-            <wp:docPr id="3" name="Imagen 3"/>
+            <wp:extent cx="5081949" cy="6973672"/>
+            <wp:effectExtent l="0" t="0" r="4445" b="0"/>
+            <wp:docPr id="6" name="Imagen 6"/>
             <wp:cNvGraphicFramePr>
               <a:graphicFrameLocks xmlns:a="http://schemas.openxmlformats.org/drawingml/2006/main" noChangeAspect="1"/>
             </wp:cNvGraphicFramePr>
@@ -97,7 +97,7 @@
                   <pic:spPr bwMode="auto">
                     <a:xfrm>
                       <a:off x="0" y="0"/>
-                      <a:ext cx="5236742" cy="7344335"/>
+                      <a:ext cx="5093789" cy="6989919"/>
                     </a:xfrm>
                     <a:prstGeom prst="rect">
                       <a:avLst/>
@@ -181,9 +181,9 @@
         </w:rPr>
         <w:drawing>
           <wp:inline distT="0" distB="0" distL="0" distR="0">
-            <wp:extent cx="5773479" cy="7931785"/>
-            <wp:effectExtent l="0" t="0" r="0" b="0"/>
-            <wp:docPr id="5" name="Imagen 5"/>
+            <wp:extent cx="5973445" cy="7842250"/>
+            <wp:effectExtent l="0" t="0" r="8255" b="6350"/>
+            <wp:docPr id="1" name="Imagen 1"/>
             <wp:cNvGraphicFramePr>
               <a:graphicFrameLocks xmlns:a="http://schemas.openxmlformats.org/drawingml/2006/main" noChangeAspect="1"/>
             </wp:cNvGraphicFramePr>
@@ -191,7 +191,7 @@
               <a:graphicData uri="http://schemas.openxmlformats.org/drawingml/2006/picture">
                 <pic:pic xmlns:pic="http://schemas.openxmlformats.org/drawingml/2006/picture">
                   <pic:nvPicPr>
-                    <pic:cNvPr id="0" name="Picture 4"/>
+                    <pic:cNvPr id="0" name="Picture 1"/>
                     <pic:cNvPicPr>
                       <a:picLocks noChangeAspect="1" noChangeArrowheads="1"/>
                     </pic:cNvPicPr>
@@ -212,7 +212,7 @@
                   <pic:spPr bwMode="auto">
                     <a:xfrm>
                       <a:off x="0" y="0"/>
-                      <a:ext cx="5782835" cy="7944639"/>
+                      <a:ext cx="5979114" cy="7849693"/>
                     </a:xfrm>
                     <a:prstGeom prst="rect">
                       <a:avLst/>
@@ -237,9 +237,9 @@
         </w:rPr>
         <w:drawing>
           <wp:inline distT="0" distB="0" distL="0" distR="0">
-            <wp:extent cx="5762625" cy="7304568"/>
-            <wp:effectExtent l="0" t="0" r="0" b="0"/>
-            <wp:docPr id="6" name="Imagen 6"/>
+            <wp:extent cx="5302250" cy="7651068"/>
+            <wp:effectExtent l="0" t="0" r="0" b="7620"/>
+            <wp:docPr id="7" name="Imagen 7"/>
             <wp:cNvGraphicFramePr>
               <a:graphicFrameLocks xmlns:a="http://schemas.openxmlformats.org/drawingml/2006/main" noChangeAspect="1"/>
             </wp:cNvGraphicFramePr>
@@ -247,7 +247,7 @@
               <a:graphicData uri="http://schemas.openxmlformats.org/drawingml/2006/picture">
                 <pic:pic xmlns:pic="http://schemas.openxmlformats.org/drawingml/2006/picture">
                   <pic:nvPicPr>
-                    <pic:cNvPr id="0" name="Picture 5"/>
+                    <pic:cNvPr id="0" name="Picture 2"/>
                     <pic:cNvPicPr>
                       <a:picLocks noChangeAspect="1" noChangeArrowheads="1"/>
                     </pic:cNvPicPr>
@@ -268,7 +268,7 @@
                   <pic:spPr bwMode="auto">
                     <a:xfrm>
                       <a:off x="0" y="0"/>
-                      <a:ext cx="5766705" cy="7309740"/>
+                      <a:ext cx="5314447" cy="7668668"/>
                     </a:xfrm>
                     <a:prstGeom prst="rect">
                       <a:avLst/>

</xml_diff>

<commit_message>
se agregan mas casos de usos
</commit_message>
<xml_diff>
--- a/docs/trim1/5_diagrama_casos_uso/casos de usos.docx
+++ b/docs/trim1/5_diagrama_casos_uso/casos de usos.docx
@@ -66,9 +66,9 @@
         <w:lastRenderedPageBreak/>
         <w:drawing>
           <wp:inline distT="0" distB="0" distL="0" distR="0">
-            <wp:extent cx="5081949" cy="6973672"/>
-            <wp:effectExtent l="0" t="0" r="4445" b="0"/>
-            <wp:docPr id="6" name="Imagen 6"/>
+            <wp:extent cx="5595042" cy="6984071"/>
+            <wp:effectExtent l="0" t="0" r="5715" b="7620"/>
+            <wp:docPr id="3" name="Imagen 3"/>
             <wp:cNvGraphicFramePr>
               <a:graphicFrameLocks xmlns:a="http://schemas.openxmlformats.org/drawingml/2006/main" noChangeAspect="1"/>
             </wp:cNvGraphicFramePr>
@@ -76,7 +76,7 @@
               <a:graphicData uri="http://schemas.openxmlformats.org/drawingml/2006/picture">
                 <pic:pic xmlns:pic="http://schemas.openxmlformats.org/drawingml/2006/picture">
                   <pic:nvPicPr>
-                    <pic:cNvPr id="0" name="Picture 2"/>
+                    <pic:cNvPr id="0" name="Picture 1"/>
                     <pic:cNvPicPr>
                       <a:picLocks noChangeAspect="1" noChangeArrowheads="1"/>
                     </pic:cNvPicPr>
@@ -97,7 +97,7 @@
                   <pic:spPr bwMode="auto">
                     <a:xfrm>
                       <a:off x="0" y="0"/>
-                      <a:ext cx="5093789" cy="6989919"/>
+                      <a:ext cx="5602184" cy="6992986"/>
                     </a:xfrm>
                     <a:prstGeom prst="rect">
                       <a:avLst/>
@@ -125,9 +125,9 @@
         <w:lastRenderedPageBreak/>
         <w:drawing>
           <wp:inline distT="0" distB="0" distL="0" distR="0">
-            <wp:extent cx="5858540" cy="8048625"/>
-            <wp:effectExtent l="0" t="0" r="8890" b="0"/>
-            <wp:docPr id="4" name="Imagen 4"/>
+            <wp:extent cx="6353433" cy="7632071"/>
+            <wp:effectExtent l="0" t="0" r="9525" b="6985"/>
+            <wp:docPr id="5" name="Imagen 5"/>
             <wp:cNvGraphicFramePr>
               <a:graphicFrameLocks xmlns:a="http://schemas.openxmlformats.org/drawingml/2006/main" noChangeAspect="1"/>
             </wp:cNvGraphicFramePr>
@@ -135,7 +135,7 @@
               <a:graphicData uri="http://schemas.openxmlformats.org/drawingml/2006/picture">
                 <pic:pic xmlns:pic="http://schemas.openxmlformats.org/drawingml/2006/picture">
                   <pic:nvPicPr>
-                    <pic:cNvPr id="0" name="Picture 3"/>
+                    <pic:cNvPr id="0" name="Picture 2"/>
                     <pic:cNvPicPr>
                       <a:picLocks noChangeAspect="1" noChangeArrowheads="1"/>
                     </pic:cNvPicPr>
@@ -156,7 +156,7 @@
                   <pic:spPr bwMode="auto">
                     <a:xfrm>
                       <a:off x="0" y="0"/>
-                      <a:ext cx="5864402" cy="8056678"/>
+                      <a:ext cx="6359608" cy="7639489"/>
                     </a:xfrm>
                     <a:prstGeom prst="rect">
                       <a:avLst/>
@@ -179,10 +179,11 @@
         <w:rPr>
           <w:noProof/>
         </w:rPr>
+        <w:lastRenderedPageBreak/>
         <w:drawing>
           <wp:inline distT="0" distB="0" distL="0" distR="0">
-            <wp:extent cx="5973445" cy="7842250"/>
-            <wp:effectExtent l="0" t="0" r="8255" b="6350"/>
+            <wp:extent cx="6228080" cy="7170345"/>
+            <wp:effectExtent l="0" t="0" r="1270" b="0"/>
             <wp:docPr id="1" name="Imagen 1"/>
             <wp:cNvGraphicFramePr>
               <a:graphicFrameLocks xmlns:a="http://schemas.openxmlformats.org/drawingml/2006/main" noChangeAspect="1"/>
@@ -212,7 +213,7 @@
                   <pic:spPr bwMode="auto">
                     <a:xfrm>
                       <a:off x="0" y="0"/>
-                      <a:ext cx="5979114" cy="7849693"/>
+                      <a:ext cx="6279081" cy="7229063"/>
                     </a:xfrm>
                     <a:prstGeom prst="rect">
                       <a:avLst/>
@@ -235,6 +236,7 @@
         <w:rPr>
           <w:noProof/>
         </w:rPr>
+        <w:lastRenderedPageBreak/>
         <w:drawing>
           <wp:inline distT="0" distB="0" distL="0" distR="0">
             <wp:extent cx="5302250" cy="7651068"/>

</xml_diff>